<commit_message>
Update the GIT link
</commit_message>
<xml_diff>
--- a/Collaterals/הוראות התקנה לקראת הקורס.docx
+++ b/Collaterals/הוראות התקנה לקראת הקורס.docx
@@ -1917,7 +1917,6 @@
       <w:pPr>
         <w:bidi/>
         <w:rPr>
-          <w:rFonts w:hint="cs"/>
           <w:rtl/>
         </w:rPr>
       </w:pPr>
@@ -1942,16 +1941,28 @@
           <w:rFonts w:hint="cs"/>
           <w:rtl/>
         </w:rPr>
-        <w:t xml:space="preserve"> (פתחו את הלינק </w:t>
+        <w:t xml:space="preserve"> (פתחו את הלינק</w:t>
+      </w:r>
+      <w:r>
+        <w:t xml:space="preserve"> </w:t>
+      </w:r>
+      <w:r>
+        <w:rPr>
+          <w:rFonts w:hint="cs"/>
+          <w:rtl/>
+        </w:rPr>
+        <w:t xml:space="preserve"> - </w:t>
       </w:r>
       <w:hyperlink r:id="rId22" w:history="1">
         <w:r>
           <w:rPr>
             <w:rStyle w:val="Hyperlink"/>
           </w:rPr>
-          <w:t>https://github.com/giltal/MakersPlatform</w:t>
+          <w:t>https://github.com/giltal/MakersPlatfrom</w:t>
         </w:r>
       </w:hyperlink>
+      <w:bookmarkStart w:id="0" w:name="_GoBack"/>
+      <w:bookmarkEnd w:id="0"/>
       <w:r>
         <w:rPr>
           <w:rFonts w:hint="cs"/>
@@ -2065,8 +2076,6 @@
         </w:rPr>
         <w:t>C:\Program Files (x86)\Arduino\libraries</w:t>
       </w:r>
-      <w:bookmarkStart w:id="0" w:name="_GoBack"/>
-      <w:bookmarkEnd w:id="0"/>
     </w:p>
     <w:p>
       <w:pPr>
@@ -2318,7 +2327,6 @@
       <w:pPr>
         <w:bidi/>
         <w:rPr>
-          <w:rFonts w:hint="cs"/>
           <w:rtl/>
         </w:rPr>
       </w:pPr>

</xml_diff>

<commit_message>
Drivers + docs update
</commit_message>
<xml_diff>
--- a/Collaterals/הוראות התקנה לקראת הקורס.docx
+++ b/Collaterals/הוראות התקנה לקראת הקורס.docx
@@ -47,25 +47,7 @@
           <w:bCs/>
           <w:rtl/>
         </w:rPr>
-        <w:t xml:space="preserve">חשוב להשתמש </w:t>
-      </w:r>
-      <w:r>
-        <w:rPr>
-          <w:rFonts w:hint="cs"/>
-          <w:b/>
-          <w:bCs/>
-          <w:rtl/>
-        </w:rPr>
-        <w:t xml:space="preserve">לאורך כל המדריך </w:t>
-      </w:r>
-      <w:r>
-        <w:rPr>
-          <w:rFonts w:hint="cs"/>
-          <w:b/>
-          <w:bCs/>
-          <w:rtl/>
-        </w:rPr>
-        <w:t xml:space="preserve">בדפדפן </w:t>
+        <w:t xml:space="preserve">חשוב להשתמש לאורך כל המדריך בדפדפן </w:t>
       </w:r>
       <w:r>
         <w:rPr>
@@ -246,7 +228,7 @@
         </w:rPr>
         <w:t xml:space="preserve">לינק: </w:t>
       </w:r>
-      <w:hyperlink r:id="rId5" w:anchor="00xx" w:history="1">
+      <w:hyperlink r:id="rId7" w:anchor="00xx" w:history="1">
         <w:r>
           <w:rPr>
             <w:rStyle w:val="Hyperlink"/>
@@ -289,7 +271,7 @@
                     </pic:cNvPicPr>
                   </pic:nvPicPr>
                   <pic:blipFill>
-                    <a:blip r:embed="rId6" cstate="print">
+                    <a:blip r:embed="rId8" cstate="print">
                       <a:extLst>
                         <a:ext uri="{28A0092B-C50C-407E-A947-70E740481C1C}">
                           <a14:useLocalDpi xmlns:a14="http://schemas.microsoft.com/office/drawing/2010/main" val="0"/>
@@ -391,7 +373,7 @@
                     </pic:cNvPicPr>
                   </pic:nvPicPr>
                   <pic:blipFill>
-                    <a:blip r:embed="rId7" cstate="print">
+                    <a:blip r:embed="rId9" cstate="print">
                       <a:extLst>
                         <a:ext uri="{28A0092B-C50C-407E-A947-70E740481C1C}">
                           <a14:useLocalDpi xmlns:a14="http://schemas.microsoft.com/office/drawing/2010/main" val="0"/>
@@ -546,7 +528,7 @@
                     </pic:cNvPicPr>
                   </pic:nvPicPr>
                   <pic:blipFill>
-                    <a:blip r:embed="rId8">
+                    <a:blip r:embed="rId10">
                       <a:extLst>
                         <a:ext uri="{28A0092B-C50C-407E-A947-70E740481C1C}">
                           <a14:useLocalDpi xmlns:a14="http://schemas.microsoft.com/office/drawing/2010/main" val="0"/>
@@ -664,7 +646,7 @@
                     </pic:cNvPicPr>
                   </pic:nvPicPr>
                   <pic:blipFill>
-                    <a:blip r:embed="rId9">
+                    <a:blip r:embed="rId11">
                       <a:extLst>
                         <a:ext uri="{28A0092B-C50C-407E-A947-70E740481C1C}">
                           <a14:useLocalDpi xmlns:a14="http://schemas.microsoft.com/office/drawing/2010/main" val="0"/>
@@ -866,7 +848,7 @@
                     </pic:cNvPicPr>
                   </pic:nvPicPr>
                   <pic:blipFill>
-                    <a:blip r:embed="rId10">
+                    <a:blip r:embed="rId12">
                       <a:extLst>
                         <a:ext uri="{28A0092B-C50C-407E-A947-70E740481C1C}">
                           <a14:useLocalDpi xmlns:a14="http://schemas.microsoft.com/office/drawing/2010/main" val="0"/>
@@ -910,6 +892,7 @@
       <w:pPr>
         <w:bidi/>
         <w:rPr>
+          <w:rFonts w:hint="cs"/>
           <w:rtl/>
         </w:rPr>
       </w:pPr>
@@ -953,6 +936,16 @@
           <w:rtl/>
         </w:rPr>
         <w:t>בשורת הטקסט (בדוגמא כבר מותקנת החבילה אבל פשוט לרשום וללחוץ היכן שמסומן)</w:t>
+      </w:r>
+      <w:r>
+        <w:t xml:space="preserve"> – </w:t>
+      </w:r>
+      <w:r>
+        <w:rPr>
+          <w:rFonts w:hint="cs"/>
+          <w:rtl/>
+        </w:rPr>
+        <w:t>בחרו בגרסה הכי עדכנית (כרגע 1.0.4)</w:t>
       </w:r>
     </w:p>
     <w:p>
@@ -985,7 +978,7 @@
                     </pic:cNvPicPr>
                   </pic:nvPicPr>
                   <pic:blipFill>
-                    <a:blip r:embed="rId11">
+                    <a:blip r:embed="rId13">
                       <a:extLst>
                         <a:ext uri="{28A0092B-C50C-407E-A947-70E740481C1C}">
                           <a14:useLocalDpi xmlns:a14="http://schemas.microsoft.com/office/drawing/2010/main" val="0"/>
@@ -1080,7 +1073,7 @@
         </w:rPr>
         <w:t xml:space="preserve">באתר הנ"ל: </w:t>
       </w:r>
-      <w:hyperlink r:id="rId12" w:history="1">
+      <w:hyperlink r:id="rId14" w:history="1">
         <w:r>
           <w:rPr>
             <w:rStyle w:val="Hyperlink"/>
@@ -1119,7 +1112,7 @@
                     </pic:cNvPicPr>
                   </pic:nvPicPr>
                   <pic:blipFill>
-                    <a:blip r:embed="rId13" cstate="print">
+                    <a:blip r:embed="rId15" cstate="print">
                       <a:extLst>
                         <a:ext uri="{28A0092B-C50C-407E-A947-70E740481C1C}">
                           <a14:useLocalDpi xmlns:a14="http://schemas.microsoft.com/office/drawing/2010/main" val="0"/>
@@ -1212,7 +1205,7 @@
                     </pic:cNvPicPr>
                   </pic:nvPicPr>
                   <pic:blipFill>
-                    <a:blip r:embed="rId14">
+                    <a:blip r:embed="rId16">
                       <a:extLst>
                         <a:ext uri="{28A0092B-C50C-407E-A947-70E740481C1C}">
                           <a14:useLocalDpi xmlns:a14="http://schemas.microsoft.com/office/drawing/2010/main" val="0"/>
@@ -1305,7 +1298,7 @@
                     </pic:cNvPicPr>
                   </pic:nvPicPr>
                   <pic:blipFill>
-                    <a:blip r:embed="rId15">
+                    <a:blip r:embed="rId17">
                       <a:extLst>
                         <a:ext uri="{28A0092B-C50C-407E-A947-70E740481C1C}">
                           <a14:useLocalDpi xmlns:a14="http://schemas.microsoft.com/office/drawing/2010/main" val="0"/>
@@ -1403,7 +1396,7 @@
                     </pic:cNvPicPr>
                   </pic:nvPicPr>
                   <pic:blipFill>
-                    <a:blip r:embed="rId16">
+                    <a:blip r:embed="rId18">
                       <a:extLst>
                         <a:ext uri="{28A0092B-C50C-407E-A947-70E740481C1C}">
                           <a14:useLocalDpi xmlns:a14="http://schemas.microsoft.com/office/drawing/2010/main" val="0"/>
@@ -1501,7 +1494,7 @@
                     </pic:cNvPicPr>
                   </pic:nvPicPr>
                   <pic:blipFill>
-                    <a:blip r:embed="rId17">
+                    <a:blip r:embed="rId19">
                       <a:extLst>
                         <a:ext uri="{28A0092B-C50C-407E-A947-70E740481C1C}">
                           <a14:useLocalDpi xmlns:a14="http://schemas.microsoft.com/office/drawing/2010/main" val="0"/>
@@ -1674,7 +1667,7 @@
                     </pic:cNvPicPr>
                   </pic:nvPicPr>
                   <pic:blipFill>
-                    <a:blip r:embed="rId18" cstate="print">
+                    <a:blip r:embed="rId20" cstate="print">
                       <a:extLst>
                         <a:ext uri="{28A0092B-C50C-407E-A947-70E740481C1C}">
                           <a14:useLocalDpi xmlns:a14="http://schemas.microsoft.com/office/drawing/2010/main" val="0"/>
@@ -1764,7 +1757,7 @@
                     </pic:cNvPicPr>
                   </pic:nvPicPr>
                   <pic:blipFill>
-                    <a:blip r:embed="rId19">
+                    <a:blip r:embed="rId21">
                       <a:extLst>
                         <a:ext uri="{28A0092B-C50C-407E-A947-70E740481C1C}">
                           <a14:useLocalDpi xmlns:a14="http://schemas.microsoft.com/office/drawing/2010/main" val="0"/>
@@ -1870,7 +1863,7 @@
                     </pic:cNvPicPr>
                   </pic:nvPicPr>
                   <pic:blipFill>
-                    <a:blip r:embed="rId20">
+                    <a:blip r:embed="rId22">
                       <a:extLst>
                         <a:ext uri="{28A0092B-C50C-407E-A947-70E740481C1C}">
                           <a14:useLocalDpi xmlns:a14="http://schemas.microsoft.com/office/drawing/2010/main" val="0"/>
@@ -1901,8 +1894,6 @@
           </wp:inline>
         </w:drawing>
       </w:r>
-      <w:bookmarkStart w:id="0" w:name="_GoBack"/>
-      <w:bookmarkEnd w:id="0"/>
     </w:p>
     <w:p>
       <w:pPr>
@@ -1966,7 +1957,7 @@
                     </pic:cNvPicPr>
                   </pic:nvPicPr>
                   <pic:blipFill>
-                    <a:blip r:embed="rId21">
+                    <a:blip r:embed="rId23">
                       <a:extLst>
                         <a:ext uri="{28A0092B-C50C-407E-A947-70E740481C1C}">
                           <a14:useLocalDpi xmlns:a14="http://schemas.microsoft.com/office/drawing/2010/main" val="0"/>
@@ -2043,7 +2034,7 @@
         </w:rPr>
         <w:t xml:space="preserve"> - </w:t>
       </w:r>
-      <w:hyperlink r:id="rId22" w:history="1">
+      <w:hyperlink r:id="rId24" w:history="1">
         <w:r>
           <w:rPr>
             <w:rStyle w:val="Hyperlink"/>
@@ -2226,7 +2217,27 @@
           <w:sz w:val="20"/>
           <w:szCs w:val="20"/>
         </w:rPr>
-        <w:t>C:\Users\giltal\AppData\Local\arduino15\packages\esp32\hardware\esp32\1.0.1\libraries\SPI\src</w:t>
+        <w:t>C:\Users\giltal\AppData\Local\arduino15\packages\esp32\hardware\esp32\1.0.</w:t>
+      </w:r>
+      <w:r>
+        <w:rPr>
+          <w:b/>
+          <w:bCs/>
+          <w:sz w:val="20"/>
+          <w:szCs w:val="20"/>
+        </w:rPr>
+        <w:t>4</w:t>
+      </w:r>
+      <w:bookmarkStart w:id="0" w:name="_GoBack"/>
+      <w:bookmarkEnd w:id="0"/>
+      <w:r>
+        <w:rPr>
+          <w:b/>
+          <w:bCs/>
+          <w:sz w:val="20"/>
+          <w:szCs w:val="20"/>
+        </w:rPr>
+        <w:t>\libraries\SPI\src</w:t>
       </w:r>
       <w:r>
         <w:rPr>
@@ -2427,6 +2438,56 @@
     </w:sectPr>
   </w:body>
 </w:document>
+</file>
+
+<file path=word/endnotes.xml><?xml version="1.0" encoding="utf-8"?>
+<w:endnotes xmlns:wpc="http://schemas.microsoft.com/office/word/2010/wordprocessingCanvas" xmlns:cx="http://schemas.microsoft.com/office/drawing/2014/chartex" xmlns:cx1="http://schemas.microsoft.com/office/drawing/2015/9/8/chartex" xmlns:cx2="http://schemas.microsoft.com/office/drawing/2015/10/21/chartex" xmlns:cx3="http://schemas.microsoft.com/office/drawing/2016/5/9/chartex" xmlns:cx4="http://schemas.microsoft.com/office/drawing/2016/5/10/chartex" xmlns:cx5="http://schemas.microsoft.com/office/drawing/2016/5/11/chartex" xmlns:cx6="http://schemas.microsoft.com/office/drawing/2016/5/12/chartex" xmlns:cx7="http://schemas.microsoft.com/office/drawing/2016/5/13/chartex" xmlns:cx8="http://schemas.microsoft.com/office/drawing/2016/5/14/chartex" xmlns:mc="http://schemas.openxmlformats.org/markup-compatibility/2006" xmlns:aink="http://schemas.microsoft.com/office/drawing/2016/ink" xmlns:am3d="http://schemas.microsoft.com/office/drawing/2017/model3d" xmlns:o="urn:schemas-microsoft-com:office:office" xmlns:r="http://schemas.openxmlformats.org/officeDocument/2006/relationships" xmlns:m="http://schemas.openxmlformats.org/officeDocument/2006/math" xmlns:v="urn:schemas-microsoft-com:vml" xmlns:wp14="http://schemas.microsoft.com/office/word/2010/wordprocessingDrawing" xmlns:wp="http://schemas.openxmlformats.org/drawingml/2006/wordprocessingDrawing" xmlns:w10="urn:schemas-microsoft-com:office:word" xmlns:w="http://schemas.openxmlformats.org/wordprocessingml/2006/main" xmlns:w14="http://schemas.microsoft.com/office/word/2010/wordml" xmlns:w15="http://schemas.microsoft.com/office/word/2012/wordml" xmlns:w16cid="http://schemas.microsoft.com/office/word/2016/wordml/cid" xmlns:w16se="http://schemas.microsoft.com/office/word/2015/wordml/symex" xmlns:wpg="http://schemas.microsoft.com/office/word/2010/wordprocessingGroup" xmlns:wpi="http://schemas.microsoft.com/office/word/2010/wordprocessingInk" xmlns:wne="http://schemas.microsoft.com/office/word/2006/wordml" xmlns:wps="http://schemas.microsoft.com/office/word/2010/wordprocessingShape" mc:Ignorable="w14 w15 w16se w16cid wp14">
+  <w:endnote w:type="separator" w:id="-1">
+    <w:p>
+      <w:pPr>
+        <w:spacing w:after="0" w:line="240" w:lineRule="auto"/>
+      </w:pPr>
+      <w:r>
+        <w:separator/>
+      </w:r>
+    </w:p>
+  </w:endnote>
+  <w:endnote w:type="continuationSeparator" w:id="0">
+    <w:p>
+      <w:pPr>
+        <w:spacing w:after="0" w:line="240" w:lineRule="auto"/>
+      </w:pPr>
+      <w:r>
+        <w:continuationSeparator/>
+      </w:r>
+    </w:p>
+  </w:endnote>
+</w:endnotes>
+</file>
+
+<file path=word/footnotes.xml><?xml version="1.0" encoding="utf-8"?>
+<w:footnotes xmlns:wpc="http://schemas.microsoft.com/office/word/2010/wordprocessingCanvas" xmlns:cx="http://schemas.microsoft.com/office/drawing/2014/chartex" xmlns:cx1="http://schemas.microsoft.com/office/drawing/2015/9/8/chartex" xmlns:cx2="http://schemas.microsoft.com/office/drawing/2015/10/21/chartex" xmlns:cx3="http://schemas.microsoft.com/office/drawing/2016/5/9/chartex" xmlns:cx4="http://schemas.microsoft.com/office/drawing/2016/5/10/chartex" xmlns:cx5="http://schemas.microsoft.com/office/drawing/2016/5/11/chartex" xmlns:cx6="http://schemas.microsoft.com/office/drawing/2016/5/12/chartex" xmlns:cx7="http://schemas.microsoft.com/office/drawing/2016/5/13/chartex" xmlns:cx8="http://schemas.microsoft.com/office/drawing/2016/5/14/chartex" xmlns:mc="http://schemas.openxmlformats.org/markup-compatibility/2006" xmlns:aink="http://schemas.microsoft.com/office/drawing/2016/ink" xmlns:am3d="http://schemas.microsoft.com/office/drawing/2017/model3d" xmlns:o="urn:schemas-microsoft-com:office:office" xmlns:r="http://schemas.openxmlformats.org/officeDocument/2006/relationships" xmlns:m="http://schemas.openxmlformats.org/officeDocument/2006/math" xmlns:v="urn:schemas-microsoft-com:vml" xmlns:wp14="http://schemas.microsoft.com/office/word/2010/wordprocessingDrawing" xmlns:wp="http://schemas.openxmlformats.org/drawingml/2006/wordprocessingDrawing" xmlns:w10="urn:schemas-microsoft-com:office:word" xmlns:w="http://schemas.openxmlformats.org/wordprocessingml/2006/main" xmlns:w14="http://schemas.microsoft.com/office/word/2010/wordml" xmlns:w15="http://schemas.microsoft.com/office/word/2012/wordml" xmlns:w16cid="http://schemas.microsoft.com/office/word/2016/wordml/cid" xmlns:w16se="http://schemas.microsoft.com/office/word/2015/wordml/symex" xmlns:wpg="http://schemas.microsoft.com/office/word/2010/wordprocessingGroup" xmlns:wpi="http://schemas.microsoft.com/office/word/2010/wordprocessingInk" xmlns:wne="http://schemas.microsoft.com/office/word/2006/wordml" xmlns:wps="http://schemas.microsoft.com/office/word/2010/wordprocessingShape" mc:Ignorable="w14 w15 w16se w16cid wp14">
+  <w:footnote w:type="separator" w:id="-1">
+    <w:p>
+      <w:pPr>
+        <w:spacing w:after="0" w:line="240" w:lineRule="auto"/>
+      </w:pPr>
+      <w:r>
+        <w:separator/>
+      </w:r>
+    </w:p>
+  </w:footnote>
+  <w:footnote w:type="continuationSeparator" w:id="0">
+    <w:p>
+      <w:pPr>
+        <w:spacing w:after="0" w:line="240" w:lineRule="auto"/>
+      </w:pPr>
+      <w:r>
+        <w:continuationSeparator/>
+      </w:r>
+    </w:p>
+  </w:footnote>
+</w:footnotes>
 </file>
 
 <file path=word/numbering.xml><?xml version="1.0" encoding="utf-8"?>
@@ -2543,7 +2604,7 @@
       </w:pPr>
     </w:pPrDefault>
   </w:docDefaults>
-  <w:latentStyles w:defLockedState="0" w:defUIPriority="99" w:defSemiHidden="0" w:defUnhideWhenUsed="0" w:defQFormat="0" w:count="375">
+  <w:latentStyles w:defLockedState="0" w:defUIPriority="99" w:defSemiHidden="0" w:defUnhideWhenUsed="0" w:defQFormat="0" w:count="376">
     <w:lsdException w:name="Normal" w:uiPriority="0" w:qFormat="1"/>
     <w:lsdException w:name="heading 1" w:uiPriority="9" w:qFormat="1"/>
     <w:lsdException w:name="heading 2" w:semiHidden="1" w:uiPriority="9" w:unhideWhenUsed="1" w:qFormat="1"/>
@@ -2649,7 +2710,6 @@
     <w:lsdException w:name="HTML Sample" w:semiHidden="1" w:unhideWhenUsed="1"/>
     <w:lsdException w:name="HTML Typewriter" w:semiHidden="1" w:unhideWhenUsed="1"/>
     <w:lsdException w:name="HTML Variable" w:semiHidden="1" w:unhideWhenUsed="1"/>
-    <w:lsdException w:name="Normal Table" w:semiHidden="1" w:unhideWhenUsed="1"/>
     <w:lsdException w:name="annotation subject" w:semiHidden="1" w:unhideWhenUsed="1"/>
     <w:lsdException w:name="No List" w:semiHidden="1" w:unhideWhenUsed="1"/>
     <w:lsdException w:name="Outline List 1" w:semiHidden="1" w:unhideWhenUsed="1"/>
@@ -2696,10 +2756,8 @@
     <w:lsdException w:name="Table Subtle 2" w:semiHidden="1" w:unhideWhenUsed="1"/>
     <w:lsdException w:name="Table Web 1" w:semiHidden="1" w:unhideWhenUsed="1"/>
     <w:lsdException w:name="Table Web 2" w:semiHidden="1" w:unhideWhenUsed="1"/>
-    <w:lsdException w:name="Table Web 3" w:semiHidden="1" w:unhideWhenUsed="1"/>
     <w:lsdException w:name="Balloon Text" w:semiHidden="1" w:unhideWhenUsed="1"/>
     <w:lsdException w:name="Table Grid" w:uiPriority="39"/>
-    <w:lsdException w:name="Table Theme" w:semiHidden="1" w:unhideWhenUsed="1"/>
     <w:lsdException w:name="Placeholder Text" w:semiHidden="1"/>
     <w:lsdException w:name="No Spacing" w:uiPriority="1" w:qFormat="1"/>
     <w:lsdException w:name="Light Shading" w:uiPriority="60"/>
@@ -2919,6 +2977,7 @@
     <w:lsdException w:name="Smart Hyperlink" w:semiHidden="1" w:unhideWhenUsed="1"/>
     <w:lsdException w:name="Hashtag" w:semiHidden="1" w:unhideWhenUsed="1"/>
     <w:lsdException w:name="Unresolved Mention" w:semiHidden="1" w:unhideWhenUsed="1"/>
+    <w:lsdException w:name="Smart Link" w:semiHidden="1" w:unhideWhenUsed="1"/>
   </w:latentStyles>
   <w:style w:type="paragraph" w:default="1" w:styleId="Normal">
     <w:name w:val="Normal"/>

</xml_diff>